<commit_message>
made changes to the R4
</commit_message>
<xml_diff>
--- a/Reports/R4.docx
+++ b/Reports/R4.docx
@@ -249,19 +249,43 @@
     <w:p>
       <w:pPr>
         <w:pStyle w:val="Footer"/>
-        <w:rPr>
-          <w:lang w:val="en-US"/>
-        </w:rPr>
-      </w:pPr>
+      </w:pPr>
+      <w:r>
+        <w:t xml:space="preserve">Rasmus </w:t>
+      </w:r>
       <w:proofErr w:type="spellStart"/>
       <w:r>
-        <w:rPr>
-          <w:lang w:val="en-US"/>
-        </w:rPr>
-        <w:t>Rasmus</w:t>
+        <w:t>Tilljander</w:t>
       </w:r>
       <w:proofErr w:type="spellEnd"/>
       <w:r>
+        <w:t xml:space="preserve"> - rati10@student.bth.se</w:t>
+      </w:r>
+    </w:p>
+    <w:p>
+      <w:pPr>
+        <w:pStyle w:val="Footer"/>
+      </w:pPr>
+      <w:r>
+        <w:t>Erik Hörlin - erhd10@student.bth.se</w:t>
+      </w:r>
+    </w:p>
+    <w:p>
+      <w:pPr>
+        <w:pStyle w:val="Footer"/>
+        <w:rPr>
+          <w:lang w:val="en-US"/>
+        </w:rPr>
+      </w:pPr>
+      <w:proofErr w:type="spellStart"/>
+      <w:r>
+        <w:rPr>
+          <w:lang w:val="en-US"/>
+        </w:rPr>
+        <w:t>Calle</w:t>
+      </w:r>
+      <w:proofErr w:type="spellEnd"/>
+      <w:r>
         <w:rPr>
           <w:lang w:val="en-US"/>
         </w:rPr>
@@ -272,57 +296,13 @@
         <w:rPr>
           <w:lang w:val="en-US"/>
         </w:rPr>
-        <w:t>Tilljander</w:t>
+        <w:t>Ketola</w:t>
       </w:r>
       <w:proofErr w:type="spellEnd"/>
       <w:r>
         <w:rPr>
           <w:lang w:val="en-US"/>
         </w:rPr>
-        <w:t xml:space="preserve"> - rati10@student.bth.se</w:t>
-      </w:r>
-    </w:p>
-    <w:p>
-      <w:pPr>
-        <w:pStyle w:val="Footer"/>
-      </w:pPr>
-      <w:r>
-        <w:t>Erik Hörlin - erhd10@student.bth.se</w:t>
-      </w:r>
-    </w:p>
-    <w:p>
-      <w:pPr>
-        <w:pStyle w:val="Footer"/>
-        <w:rPr>
-          <w:lang w:val="en-US"/>
-        </w:rPr>
-      </w:pPr>
-      <w:proofErr w:type="spellStart"/>
-      <w:r>
-        <w:rPr>
-          <w:lang w:val="en-US"/>
-        </w:rPr>
-        <w:t>Calle</w:t>
-      </w:r>
-      <w:proofErr w:type="spellEnd"/>
-      <w:r>
-        <w:rPr>
-          <w:lang w:val="en-US"/>
-        </w:rPr>
-        <w:t xml:space="preserve"> </w:t>
-      </w:r>
-      <w:proofErr w:type="spellStart"/>
-      <w:r>
-        <w:rPr>
-          <w:lang w:val="en-US"/>
-        </w:rPr>
-        <w:t>Ketola</w:t>
-      </w:r>
-      <w:proofErr w:type="spellEnd"/>
-      <w:r>
-        <w:rPr>
-          <w:lang w:val="en-US"/>
-        </w:rPr>
         <w:t xml:space="preserve"> - cake10@student.bth.se</w:t>
       </w:r>
     </w:p>
@@ -330,6 +310,7 @@
       <w:pPr>
         <w:pStyle w:val="Footer"/>
         <w:rPr>
+          <w:rStyle w:val="Heading3Char"/>
           <w:lang w:val="en-US"/>
         </w:rPr>
       </w:pPr>
@@ -352,6 +333,42 @@
         </w:rPr>
         <w:lastRenderedPageBreak/>
         <w:t>Work summary</w:t>
+      </w:r>
+    </w:p>
+    <w:p>
+      <w:pPr>
+        <w:pStyle w:val="Footer"/>
+        <w:rPr>
+          <w:rStyle w:val="Heading3Char"/>
+          <w:lang w:val="en-US"/>
+        </w:rPr>
+      </w:pPr>
+    </w:p>
+    <w:p>
+      <w:pPr>
+        <w:rPr>
+          <w:lang w:val="en-US"/>
+        </w:rPr>
+      </w:pPr>
+      <w:r>
+        <w:rPr>
+          <w:lang w:val="en-US"/>
+        </w:rPr>
+        <w:t xml:space="preserve">We reworked our time chart, making it more detailed. We continued to construct more smaller state machine diagrams, one for the different states of </w:t>
+      </w:r>
+      <w:proofErr w:type="spellStart"/>
+      <w:r>
+        <w:rPr>
+          <w:lang w:val="en-US"/>
+        </w:rPr>
+        <w:t>Pacman</w:t>
+      </w:r>
+      <w:proofErr w:type="spellEnd"/>
+      <w:r>
+        <w:rPr>
+          <w:lang w:val="en-US"/>
+        </w:rPr>
+        <w:t xml:space="preserve"> and one for the different states of the screen handler.</w:t>
       </w:r>
     </w:p>
     <w:p>

</xml_diff>

<commit_message>
Added a L2 documentation
</commit_message>
<xml_diff>
--- a/Reports/R4.docx
+++ b/Reports/R4.docx
@@ -249,16 +249,36 @@
     <w:p>
       <w:pPr>
         <w:pStyle w:val="Footer"/>
-      </w:pPr>
-      <w:r>
-        <w:t xml:space="preserve">Rasmus </w:t>
-      </w:r>
+        <w:rPr>
+          <w:lang w:val="en-US"/>
+        </w:rPr>
+      </w:pPr>
       <w:proofErr w:type="spellStart"/>
       <w:r>
+        <w:rPr>
+          <w:lang w:val="en-US"/>
+        </w:rPr>
+        <w:t>Rasmus</w:t>
+      </w:r>
+      <w:proofErr w:type="spellEnd"/>
+      <w:r>
+        <w:rPr>
+          <w:lang w:val="en-US"/>
+        </w:rPr>
+        <w:t xml:space="preserve"> </w:t>
+      </w:r>
+      <w:proofErr w:type="spellStart"/>
+      <w:r>
+        <w:rPr>
+          <w:lang w:val="en-US"/>
+        </w:rPr>
         <w:t>Tilljander</w:t>
       </w:r>
       <w:proofErr w:type="spellEnd"/>
       <w:r>
+        <w:rPr>
+          <w:lang w:val="en-US"/>
+        </w:rPr>
         <w:t xml:space="preserve"> - rati10@student.bth.se</w:t>
       </w:r>
     </w:p>
@@ -369,6 +389,12 @@
           <w:lang w:val="en-US"/>
         </w:rPr>
         <w:t xml:space="preserve"> and one for the different states of the screen handler.</w:t>
+      </w:r>
+      <w:r>
+        <w:rPr>
+          <w:lang w:val="en-US"/>
+        </w:rPr>
+        <w:t xml:space="preserve"> We also started programming the skeleton for the project.</w:t>
       </w:r>
     </w:p>
     <w:p>

</xml_diff>

<commit_message>
updated L2 aswell as R4
</commit_message>
<xml_diff>
--- a/Reports/R4.docx
+++ b/Reports/R4.docx
@@ -249,37 +249,9 @@
     <w:p>
       <w:pPr>
         <w:pStyle w:val="Footer"/>
-        <w:rPr>
-          <w:lang w:val="en-US"/>
-        </w:rPr>
-      </w:pPr>
-      <w:proofErr w:type="spellStart"/>
-      <w:r>
-        <w:rPr>
-          <w:lang w:val="en-US"/>
-        </w:rPr>
-        <w:t>Rasmus</w:t>
-      </w:r>
-      <w:proofErr w:type="spellEnd"/>
-      <w:r>
-        <w:rPr>
-          <w:lang w:val="en-US"/>
-        </w:rPr>
-        <w:t xml:space="preserve"> </w:t>
-      </w:r>
-      <w:proofErr w:type="spellStart"/>
-      <w:r>
-        <w:rPr>
-          <w:lang w:val="en-US"/>
-        </w:rPr>
-        <w:t>Tilljander</w:t>
-      </w:r>
-      <w:proofErr w:type="spellEnd"/>
-      <w:r>
-        <w:rPr>
-          <w:lang w:val="en-US"/>
-        </w:rPr>
-        <w:t xml:space="preserve"> - rati10@student.bth.se</w:t>
+      </w:pPr>
+      <w:r>
+        <w:t>Rasmus Tilljander - rati10@student.bth.se</w:t>
       </w:r>
     </w:p>
     <w:p>
@@ -297,33 +269,11 @@
           <w:lang w:val="en-US"/>
         </w:rPr>
       </w:pPr>
-      <w:proofErr w:type="spellStart"/>
-      <w:r>
-        <w:rPr>
-          <w:lang w:val="en-US"/>
-        </w:rPr>
-        <w:t>Calle</w:t>
-      </w:r>
-      <w:proofErr w:type="spellEnd"/>
-      <w:r>
-        <w:rPr>
-          <w:lang w:val="en-US"/>
-        </w:rPr>
-        <w:t xml:space="preserve"> </w:t>
-      </w:r>
-      <w:proofErr w:type="spellStart"/>
-      <w:r>
-        <w:rPr>
-          <w:lang w:val="en-US"/>
-        </w:rPr>
-        <w:t>Ketola</w:t>
-      </w:r>
-      <w:proofErr w:type="spellEnd"/>
-      <w:r>
-        <w:rPr>
-          <w:lang w:val="en-US"/>
-        </w:rPr>
-        <w:t xml:space="preserve"> - cake10@student.bth.se</w:t>
+      <w:r>
+        <w:rPr>
+          <w:lang w:val="en-US"/>
+        </w:rPr>
+        <w:t>Calle Ketola - cake10@student.bth.se</w:t>
       </w:r>
     </w:p>
     <w:p>
@@ -374,21 +324,7 @@
         <w:rPr>
           <w:lang w:val="en-US"/>
         </w:rPr>
-        <w:t xml:space="preserve">We reworked our time chart, making it more detailed. We continued to construct more smaller state machine diagrams, one for the different states of </w:t>
-      </w:r>
-      <w:proofErr w:type="spellStart"/>
-      <w:r>
-        <w:rPr>
-          <w:lang w:val="en-US"/>
-        </w:rPr>
-        <w:t>Pacman</w:t>
-      </w:r>
-      <w:proofErr w:type="spellEnd"/>
-      <w:r>
-        <w:rPr>
-          <w:lang w:val="en-US"/>
-        </w:rPr>
-        <w:t xml:space="preserve"> and one for the different states of the screen handler.</w:t>
+        <w:t>We reworked our time chart, making it more detailed. We continued to construct more smaller state machine diagrams, one for the different states of Pacman and one for the different states of the screen handler.</w:t>
       </w:r>
       <w:r>
         <w:rPr>
@@ -396,6 +332,12 @@
         </w:rPr>
         <w:t xml:space="preserve"> We also started programming the skeleton for the project.</w:t>
       </w:r>
+      <w:r>
+        <w:rPr>
+          <w:lang w:val="en-US"/>
+        </w:rPr>
+        <w:t xml:space="preserve"> Started work on the Documentation for the L2 delivery, making small description texts for each class in our project.</w:t>
+      </w:r>
     </w:p>
     <w:p>
       <w:pPr>
@@ -413,6 +355,19 @@
     </w:p>
     <w:p>
       <w:pPr>
+        <w:rPr>
+          <w:lang w:val="en-US"/>
+        </w:rPr>
+      </w:pPr>
+      <w:r>
+        <w:rPr>
+          <w:lang w:val="en-US"/>
+        </w:rPr>
+        <w:t>No major design decisions have been made this week.</w:t>
+      </w:r>
+    </w:p>
+    <w:p>
+      <w:pPr>
         <w:pStyle w:val="Heading3"/>
         <w:rPr>
           <w:lang w:val="en-US"/>
@@ -465,6 +420,19 @@
           <w:lang w:val="en-US"/>
         </w:rPr>
         <w:t>Planned work</w:t>
+      </w:r>
+    </w:p>
+    <w:p>
+      <w:pPr>
+        <w:rPr>
+          <w:lang w:val="en-US"/>
+        </w:rPr>
+      </w:pPr>
+      <w:r>
+        <w:rPr>
+          <w:lang w:val="en-US"/>
+        </w:rPr>
+        <w:t>Make updates to our architecture, Finish the UML class diagram and the L2 documentation. Might also try to do one or two more UML state machine diagrams.</w:t>
       </w:r>
       <w:r>
         <w:rPr>

</xml_diff>

<commit_message>
updated the R4 document
</commit_message>
<xml_diff>
--- a/Reports/R4.docx
+++ b/Reports/R4.docx
@@ -249,9 +249,37 @@
     <w:p>
       <w:pPr>
         <w:pStyle w:val="Footer"/>
-      </w:pPr>
-      <w:r>
-        <w:t>Rasmus Tilljander - rati10@student.bth.se</w:t>
+        <w:rPr>
+          <w:lang w:val="en-US"/>
+        </w:rPr>
+      </w:pPr>
+      <w:proofErr w:type="spellStart"/>
+      <w:r>
+        <w:rPr>
+          <w:lang w:val="en-US"/>
+        </w:rPr>
+        <w:t>Rasmus</w:t>
+      </w:r>
+      <w:proofErr w:type="spellEnd"/>
+      <w:r>
+        <w:rPr>
+          <w:lang w:val="en-US"/>
+        </w:rPr>
+        <w:t xml:space="preserve"> </w:t>
+      </w:r>
+      <w:proofErr w:type="spellStart"/>
+      <w:r>
+        <w:rPr>
+          <w:lang w:val="en-US"/>
+        </w:rPr>
+        <w:t>Tilljander</w:t>
+      </w:r>
+      <w:proofErr w:type="spellEnd"/>
+      <w:r>
+        <w:rPr>
+          <w:lang w:val="en-US"/>
+        </w:rPr>
+        <w:t xml:space="preserve"> - rati10@student.bth.se</w:t>
       </w:r>
     </w:p>
     <w:p>
@@ -269,11 +297,33 @@
           <w:lang w:val="en-US"/>
         </w:rPr>
       </w:pPr>
-      <w:r>
-        <w:rPr>
-          <w:lang w:val="en-US"/>
-        </w:rPr>
-        <w:t>Calle Ketola - cake10@student.bth.se</w:t>
+      <w:proofErr w:type="spellStart"/>
+      <w:r>
+        <w:rPr>
+          <w:lang w:val="en-US"/>
+        </w:rPr>
+        <w:t>Calle</w:t>
+      </w:r>
+      <w:proofErr w:type="spellEnd"/>
+      <w:r>
+        <w:rPr>
+          <w:lang w:val="en-US"/>
+        </w:rPr>
+        <w:t xml:space="preserve"> </w:t>
+      </w:r>
+      <w:proofErr w:type="spellStart"/>
+      <w:r>
+        <w:rPr>
+          <w:lang w:val="en-US"/>
+        </w:rPr>
+        <w:t>Ketola</w:t>
+      </w:r>
+      <w:proofErr w:type="spellEnd"/>
+      <w:r>
+        <w:rPr>
+          <w:lang w:val="en-US"/>
+        </w:rPr>
+        <w:t xml:space="preserve"> - cake10@student.bth.se</w:t>
       </w:r>
     </w:p>
     <w:p>
@@ -324,7 +374,21 @@
         <w:rPr>
           <w:lang w:val="en-US"/>
         </w:rPr>
-        <w:t>We reworked our time chart, making it more detailed. We continued to construct more smaller state machine diagrams, one for the different states of Pacman and one for the different states of the screen handler.</w:t>
+        <w:t xml:space="preserve">We reworked our time chart, making it more detailed. We continued to construct more smaller state machine diagrams, one for the different states of </w:t>
+      </w:r>
+      <w:proofErr w:type="spellStart"/>
+      <w:r>
+        <w:rPr>
+          <w:lang w:val="en-US"/>
+        </w:rPr>
+        <w:t>Pacman</w:t>
+      </w:r>
+      <w:proofErr w:type="spellEnd"/>
+      <w:r>
+        <w:rPr>
+          <w:lang w:val="en-US"/>
+        </w:rPr>
+        <w:t xml:space="preserve"> and one for the different states of the screen handler.</w:t>
       </w:r>
       <w:r>
         <w:rPr>
@@ -363,7 +427,21 @@
         <w:rPr>
           <w:lang w:val="en-US"/>
         </w:rPr>
-        <w:t>No major design decisions have been made this week.</w:t>
+        <w:t xml:space="preserve">We remodeled the </w:t>
+      </w:r>
+      <w:proofErr w:type="spellStart"/>
+      <w:r>
+        <w:rPr>
+          <w:lang w:val="en-US"/>
+        </w:rPr>
+        <w:t>ScreenHandler</w:t>
+      </w:r>
+      <w:proofErr w:type="spellEnd"/>
+      <w:r>
+        <w:rPr>
+          <w:lang w:val="en-US"/>
+        </w:rPr>
+        <w:t xml:space="preserve"> to implement a observer pattern. The reason for this is that  the observer pattern is a tried and tested method which feels more reliable then our original homebrewed code.</w:t>
       </w:r>
     </w:p>
     <w:p>
@@ -396,6 +474,19 @@
     </w:p>
     <w:p>
       <w:pPr>
+        <w:rPr>
+          <w:lang w:val="en-US"/>
+        </w:rPr>
+      </w:pPr>
+      <w:r>
+        <w:rPr>
+          <w:lang w:val="en-US"/>
+        </w:rPr>
+        <w:t>The group has not found any current risks, issues or problems.</w:t>
+      </w:r>
+    </w:p>
+    <w:p>
+      <w:pPr>
         <w:pStyle w:val="Heading3"/>
         <w:rPr>
           <w:lang w:val="en-US"/>
@@ -410,6 +501,33 @@
     </w:p>
     <w:p>
       <w:pPr>
+        <w:rPr>
+          <w:lang w:val="en-US"/>
+        </w:rPr>
+      </w:pPr>
+      <w:r>
+        <w:rPr>
+          <w:lang w:val="en-US"/>
+        </w:rPr>
+        <w:t xml:space="preserve">The basic coding for the project is now complete and can hopefully start directly with implementing the game world and </w:t>
+      </w:r>
+      <w:proofErr w:type="spellStart"/>
+      <w:r>
+        <w:rPr>
+          <w:lang w:val="en-US"/>
+        </w:rPr>
+        <w:t>gameplay</w:t>
+      </w:r>
+      <w:proofErr w:type="spellEnd"/>
+      <w:r>
+        <w:rPr>
+          <w:lang w:val="en-US"/>
+        </w:rPr>
+        <w:t xml:space="preserve"> after the L2 delivery.</w:t>
+      </w:r>
+    </w:p>
+    <w:p>
+      <w:pPr>
         <w:pStyle w:val="Heading3"/>
         <w:rPr>
           <w:lang w:val="en-US"/>
@@ -432,7 +550,25 @@
         <w:rPr>
           <w:lang w:val="en-US"/>
         </w:rPr>
-        <w:t>Make updates to our architecture, Finish the UML class diagram and the L2 documentation. Might also try to do one or two more UML state machine diagrams.</w:t>
+        <w:t>Make updates to our architecture</w:t>
+      </w:r>
+      <w:r>
+        <w:rPr>
+          <w:lang w:val="en-US"/>
+        </w:rPr>
+        <w:t xml:space="preserve"> document that we handed in with the L1</w:t>
+      </w:r>
+      <w:r>
+        <w:rPr>
+          <w:lang w:val="en-US"/>
+        </w:rPr>
+        <w:t xml:space="preserve">, Finish the UML class diagram and the L2 documentation. Might also try to do one or two </w:t>
+      </w:r>
+      <w:r>
+        <w:rPr>
+          <w:lang w:val="en-US"/>
+        </w:rPr>
+        <w:t>more UML state machine diagrams as well as continue coding the basic structure for our project.</w:t>
       </w:r>
       <w:r>
         <w:rPr>
@@ -455,7 +591,7 @@
 
 <file path=word/endnotes.xml><?xml version="1.0" encoding="utf-8"?>
 <w:endnotes xmlns:ve="http://schemas.openxmlformats.org/markup-compatibility/2006" xmlns:o="urn:schemas-microsoft-com:office:office" xmlns:r="http://schemas.openxmlformats.org/officeDocument/2006/relationships" xmlns:m="http://schemas.openxmlformats.org/officeDocument/2006/math" xmlns:v="urn:schemas-microsoft-com:vml" xmlns:wp="http://schemas.openxmlformats.org/drawingml/2006/wordprocessingDrawing" xmlns:w10="urn:schemas-microsoft-com:office:word" xmlns:w="http://schemas.openxmlformats.org/wordprocessingml/2006/main" xmlns:wne="http://schemas.microsoft.com/office/word/2006/wordml">
-  <w:endnote w:type="separator" w:id="0">
+  <w:endnote w:type="separator" w:id="-1">
     <w:p>
       <w:pPr>
         <w:spacing w:after="0" w:line="240" w:lineRule="auto"/>
@@ -465,7 +601,7 @@
       </w:r>
     </w:p>
   </w:endnote>
-  <w:endnote w:type="continuationSeparator" w:id="1">
+  <w:endnote w:type="continuationSeparator" w:id="0">
     <w:p>
       <w:pPr>
         <w:spacing w:after="0" w:line="240" w:lineRule="auto"/>
@@ -493,7 +629,7 @@
 
 <file path=word/footnotes.xml><?xml version="1.0" encoding="utf-8"?>
 <w:footnotes xmlns:ve="http://schemas.openxmlformats.org/markup-compatibility/2006" xmlns:o="urn:schemas-microsoft-com:office:office" xmlns:r="http://schemas.openxmlformats.org/officeDocument/2006/relationships" xmlns:m="http://schemas.openxmlformats.org/officeDocument/2006/math" xmlns:v="urn:schemas-microsoft-com:vml" xmlns:wp="http://schemas.openxmlformats.org/drawingml/2006/wordprocessingDrawing" xmlns:w10="urn:schemas-microsoft-com:office:word" xmlns:w="http://schemas.openxmlformats.org/wordprocessingml/2006/main" xmlns:wne="http://schemas.microsoft.com/office/word/2006/wordml">
-  <w:footnote w:type="separator" w:id="0">
+  <w:footnote w:type="separator" w:id="-1">
     <w:p>
       <w:pPr>
         <w:spacing w:after="0" w:line="240" w:lineRule="auto"/>
@@ -503,7 +639,7 @@
       </w:r>
     </w:p>
   </w:footnote>
-  <w:footnote w:type="continuationSeparator" w:id="1">
+  <w:footnote w:type="continuationSeparator" w:id="0">
     <w:p>
       <w:pPr>
         <w:spacing w:after="0" w:line="240" w:lineRule="auto"/>
@@ -1230,7 +1366,7 @@
 </file>
 
 <file path=customXml/itemProps1.xml><?xml version="1.0" encoding="utf-8"?>
-<ds:datastoreItem xmlns:ds="http://schemas.openxmlformats.org/officeDocument/2006/customXml" ds:itemID="{4EA93E84-F4E0-4F2C-AC8D-4D393C3CB76A}">
+<ds:datastoreItem xmlns:ds="http://schemas.openxmlformats.org/officeDocument/2006/customXml" ds:itemID="{D0A68EE0-8372-4199-AAD7-0300D37104B8}">
   <ds:schemaRefs>
     <ds:schemaRef ds:uri="http://schemas.openxmlformats.org/officeDocument/2006/bibliography"/>
   </ds:schemaRefs>

</xml_diff>